<commit_message>
Updated ENED_ToolKit to 0.3
</commit_message>
<xml_diff>
--- a/README.docx
+++ b/README.docx
@@ -1,8 +1,12 @@
 
 <file path=word/document.xml><?xml version="1.0" encoding="utf-8"?>
 <w:document xmlns:wpc="http://schemas.microsoft.com/office/word/2010/wordprocessingCanvas" xmlns:cx="http://schemas.microsoft.com/office/drawing/2014/chartex" xmlns:cx1="http://schemas.microsoft.com/office/drawing/2015/9/8/chartex" xmlns:cx2="http://schemas.microsoft.com/office/drawing/2015/10/21/chartex" xmlns:cx3="http://schemas.microsoft.com/office/drawing/2016/5/9/chartex" xmlns:cx4="http://schemas.microsoft.com/office/drawing/2016/5/10/chartex" xmlns:cx5="http://schemas.microsoft.com/office/drawing/2016/5/11/chartex" xmlns:cx6="http://schemas.microsoft.com/office/drawing/2016/5/12/chartex" xmlns:cx7="http://schemas.microsoft.com/office/drawing/2016/5/13/chartex" xmlns:cx8="http://schemas.microsoft.com/office/drawing/2016/5/14/chartex" xmlns:mc="http://schemas.openxmlformats.org/markup-compatibility/2006" xmlns:aink="http://schemas.microsoft.com/office/drawing/2016/ink" xmlns:am3d="http://schemas.microsoft.com/office/drawing/2017/model3d" xmlns:o="urn:schemas-microsoft-com:office:office" xmlns:r="http://schemas.openxmlformats.org/officeDocument/2006/relationships" xmlns:m="http://schemas.openxmlformats.org/officeDocument/2006/math" xmlns:v="urn:schemas-microsoft-com:vml" xmlns:wp14="http://schemas.microsoft.com/office/word/2010/wordprocessingDrawing" xmlns:wp="http://schemas.openxmlformats.org/drawingml/2006/wordprocessingDrawing" xmlns:w10="urn:schemas-microsoft-com:office:word" xmlns:w="http://schemas.openxmlformats.org/wordprocessingml/2006/main" xmlns:w14="http://schemas.microsoft.com/office/word/2010/wordml" xmlns:w15="http://schemas.microsoft.com/office/word/2012/wordml" xmlns:w16cex="http://schemas.microsoft.com/office/word/2018/wordml/cex" xmlns:w16cid="http://schemas.microsoft.com/office/word/2016/wordml/cid" xmlns:w16="http://schemas.microsoft.com/office/word/2018/wordml" xmlns:w16se="http://schemas.microsoft.com/office/word/2015/wordml/symex" xmlns:wpg="http://schemas.microsoft.com/office/word/2010/wordprocessingGroup" xmlns:wpi="http://schemas.microsoft.com/office/word/2010/wordprocessingInk" xmlns:wne="http://schemas.microsoft.com/office/word/2006/wordml" xmlns:wps="http://schemas.microsoft.com/office/word/2010/wordprocessingShape" mc:Ignorable="w14 w15 w16se w16cid w16 w16cex wp14">
+  <w:background w:color="000000" w:themeColor="text1"/>
   <w:body>
     <w:p>
+      <w:pPr>
+        <w:jc w:val="center"/>
+      </w:pPr>
       <w:r>
         <w:rPr>
           <w:noProof/>
@@ -10,7 +14,7 @@
         <mc:AlternateContent>
           <mc:Choice Requires="wps">
             <w:drawing>
-              <wp:anchor distT="0" distB="0" distL="114300" distR="114300" simplePos="0" relativeHeight="251660288" behindDoc="0" locked="0" layoutInCell="1" allowOverlap="1" wp14:anchorId="3596EBF3" wp14:editId="346AD95C">
+              <wp:anchor distT="0" distB="0" distL="114300" distR="114300" simplePos="0" relativeHeight="251660288" behindDoc="0" locked="0" layoutInCell="1" allowOverlap="1" wp14:anchorId="3596EBF3" wp14:editId="57315EF3">
                 <wp:simplePos x="0" y="0"/>
                 <wp:positionH relativeFrom="margin">
                   <wp:align>right</wp:align>
@@ -110,7 +114,7 @@
                 <v:stroke joinstyle="miter"/>
                 <v:path gradientshapeok="t" o:connecttype="rect"/>
               </v:shapetype>
-              <v:shape id="Text Box 2" o:spid="_x0000_s1026" type="#_x0000_t202" style="position:absolute;margin-left:415pt;margin-top:-29.4pt;width:466.2pt;height:37.2pt;z-index:251660288;visibility:visible;mso-wrap-style:square;mso-width-percent:0;mso-height-percent:0;mso-wrap-distance-left:9pt;mso-wrap-distance-top:0;mso-wrap-distance-right:9pt;mso-wrap-distance-bottom:0;mso-position-horizontal:right;mso-position-horizontal-relative:margin;mso-position-vertical:absolute;mso-position-vertical-relative:text;mso-width-percent:0;mso-height-percent:0;mso-width-relative:margin;mso-height-relative:margin;v-text-anchor:top" o:gfxdata="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" fillcolor="black [3200]" strokecolor="#c00000" strokeweight="1pt">
+              <v:shape id="Text Box 2" o:spid="_x0000_s1026" type="#_x0000_t202" style="position:absolute;left:0;text-align:left;margin-left:415pt;margin-top:-29.4pt;width:466.2pt;height:37.2pt;z-index:251660288;visibility:visible;mso-wrap-style:square;mso-width-percent:0;mso-height-percent:0;mso-wrap-distance-left:9pt;mso-wrap-distance-top:0;mso-wrap-distance-right:9pt;mso-wrap-distance-bottom:0;mso-position-horizontal:right;mso-position-horizontal-relative:margin;mso-position-vertical:absolute;mso-position-vertical-relative:text;mso-width-percent:0;mso-height-percent:0;mso-width-relative:margin;mso-height-relative:margin;v-text-anchor:top" o:gfxdata="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" fillcolor="black [3200]" strokecolor="#c00000" strokeweight="1pt">
                 <v:textbox>
                   <w:txbxContent>
                     <w:p>
@@ -146,76 +150,63 @@
           </mc:Fallback>
         </mc:AlternateContent>
       </w:r>
+    </w:p>
+    <w:p>
+      <w:pPr>
+        <w:jc w:val="center"/>
+      </w:pPr>
+    </w:p>
+    <w:p>
+      <w:pPr>
+        <w:jc w:val="center"/>
+      </w:pPr>
       <w:r>
         <w:rPr>
           <w:noProof/>
         </w:rPr>
-        <mc:AlternateContent>
-          <mc:Choice Requires="wps">
-            <w:drawing>
-              <wp:anchor distT="0" distB="0" distL="114300" distR="114300" simplePos="0" relativeHeight="251659264" behindDoc="0" locked="0" layoutInCell="1" allowOverlap="1" wp14:anchorId="3180021D" wp14:editId="05046B84">
-                <wp:simplePos x="0" y="0"/>
-                <wp:positionH relativeFrom="column">
-                  <wp:posOffset>-8686800</wp:posOffset>
-                </wp:positionH>
-                <wp:positionV relativeFrom="paragraph">
-                  <wp:posOffset>-2385060</wp:posOffset>
-                </wp:positionV>
-                <wp:extent cx="15575280" cy="2987040"/>
-                <wp:effectExtent l="0" t="0" r="26670" b="22860"/>
-                <wp:wrapNone/>
-                <wp:docPr id="1" name="Rectangle 1"/>
-                <wp:cNvGraphicFramePr/>
-                <a:graphic xmlns:a="http://schemas.openxmlformats.org/drawingml/2006/main">
-                  <a:graphicData uri="http://schemas.microsoft.com/office/word/2010/wordprocessingShape">
-                    <wps:wsp>
-                      <wps:cNvSpPr/>
-                      <wps:spPr>
-                        <a:xfrm>
-                          <a:off x="0" y="0"/>
-                          <a:ext cx="15575280" cy="2987040"/>
-                        </a:xfrm>
-                        <a:prstGeom prst="rect">
-                          <a:avLst/>
-                        </a:prstGeom>
-                      </wps:spPr>
-                      <wps:style>
-                        <a:lnRef idx="2">
-                          <a:schemeClr val="dk1">
-                            <a:shade val="50000"/>
-                          </a:schemeClr>
-                        </a:lnRef>
-                        <a:fillRef idx="1">
-                          <a:schemeClr val="dk1"/>
-                        </a:fillRef>
-                        <a:effectRef idx="0">
-                          <a:schemeClr val="dk1"/>
-                        </a:effectRef>
-                        <a:fontRef idx="minor">
-                          <a:schemeClr val="lt1"/>
-                        </a:fontRef>
-                      </wps:style>
-                      <wps:bodyPr rot="0" spcFirstLastPara="0" vertOverflow="overflow" horzOverflow="overflow" vert="horz" wrap="square" lIns="91440" tIns="45720" rIns="91440" bIns="45720" numCol="1" spcCol="0" rtlCol="0" fromWordArt="0" anchor="ctr" anchorCtr="0" forceAA="0" compatLnSpc="1">
-                        <a:prstTxWarp prst="textNoShape">
-                          <a:avLst/>
-                        </a:prstTxWarp>
-                        <a:noAutofit/>
-                      </wps:bodyPr>
-                    </wps:wsp>
-                  </a:graphicData>
-                </a:graphic>
-              </wp:anchor>
-            </w:drawing>
-          </mc:Choice>
-          <mc:Fallback>
-            <w:pict>
-              <v:rect w14:anchorId="359B5081" id="Rectangle 1" o:spid="_x0000_s1026" style="position:absolute;margin-left:-684pt;margin-top:-187.8pt;width:1226.4pt;height:235.2pt;z-index:251659264;visibility:visible;mso-wrap-style:square;mso-wrap-distance-left:9pt;mso-wrap-distance-top:0;mso-wrap-distance-right:9pt;mso-wrap-distance-bottom:0;mso-position-horizontal:absolute;mso-position-horizontal-relative:text;mso-position-vertical:absolute;mso-position-vertical-relative:text;v-text-anchor:middle" o:gfxdata="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" fillcolor="black [3200]" strokecolor="black [1600]" strokeweight="1pt"/>
-            </w:pict>
-          </mc:Fallback>
-        </mc:AlternateContent>
+        <w:drawing>
+          <wp:inline distT="0" distB="0" distL="0" distR="0" wp14:anchorId="58F5D652" wp14:editId="3B0672BB">
+            <wp:extent cx="2876550" cy="7353300"/>
+            <wp:effectExtent l="0" t="0" r="0" b="0"/>
+            <wp:docPr id="4" name="Picture 4"/>
+            <wp:cNvGraphicFramePr>
+              <a:graphicFrameLocks xmlns:a="http://schemas.openxmlformats.org/drawingml/2006/main" noChangeAspect="1"/>
+            </wp:cNvGraphicFramePr>
+            <a:graphic xmlns:a="http://schemas.openxmlformats.org/drawingml/2006/main">
+              <a:graphicData uri="http://schemas.openxmlformats.org/drawingml/2006/picture">
+                <pic:pic xmlns:pic="http://schemas.openxmlformats.org/drawingml/2006/picture">
+                  <pic:nvPicPr>
+                    <pic:cNvPr id="4" name="Picture 4"/>
+                    <pic:cNvPicPr/>
+                  </pic:nvPicPr>
+                  <pic:blipFill>
+                    <a:blip r:embed="rId5">
+                      <a:extLst>
+                        <a:ext uri="{28A0092B-C50C-407E-A947-70E740481C1C}">
+                          <a14:useLocalDpi xmlns:a14="http://schemas.microsoft.com/office/drawing/2010/main" val="0"/>
+                        </a:ext>
+                      </a:extLst>
+                    </a:blip>
+                    <a:stretch>
+                      <a:fillRect/>
+                    </a:stretch>
+                  </pic:blipFill>
+                  <pic:spPr>
+                    <a:xfrm>
+                      <a:off x="0" y="0"/>
+                      <a:ext cx="2876550" cy="7353300"/>
+                    </a:xfrm>
+                    <a:prstGeom prst="rect">
+                      <a:avLst/>
+                    </a:prstGeom>
+                  </pic:spPr>
+                </pic:pic>
+              </a:graphicData>
+            </a:graphic>
+          </wp:inline>
+        </w:drawing>
       </w:r>
     </w:p>
-    <w:p/>
     <w:p/>
     <w:p>
       <w:pPr>
@@ -956,4 +947,16 @@
     </a:ext>
   </a:extLst>
 </a:theme>
+</file>
+
+<file path=customXml/item1.xml><?xml version="1.0" encoding="utf-8"?>
+<b:Sources xmlns:b="http://schemas.openxmlformats.org/officeDocument/2006/bibliography" xmlns="http://schemas.openxmlformats.org/officeDocument/2006/bibliography" SelectedStyle="\APASixthEditionOfficeOnline.xsl" StyleName="APA" Version="6"/>
+</file>
+
+<file path=customXml/itemProps1.xml><?xml version="1.0" encoding="utf-8"?>
+<ds:datastoreItem xmlns:ds="http://schemas.openxmlformats.org/officeDocument/2006/customXml" ds:itemID="{5E07F8F7-087C-4631-8A46-ED6BA16A6BA4}">
+  <ds:schemaRefs>
+    <ds:schemaRef ds:uri="http://schemas.openxmlformats.org/officeDocument/2006/bibliography"/>
+  </ds:schemaRefs>
+</ds:datastoreItem>
 </file>
</xml_diff>

<commit_message>
Updated ENED_ToolKit to 0.4.0
</commit_message>
<xml_diff>
--- a/README.docx
+++ b/README.docx
@@ -1,12 +1,86 @@
 
 <file path=word/document.xml><?xml version="1.0" encoding="utf-8"?>
 <w:document xmlns:wpc="http://schemas.microsoft.com/office/word/2010/wordprocessingCanvas" xmlns:cx="http://schemas.microsoft.com/office/drawing/2014/chartex" xmlns:cx1="http://schemas.microsoft.com/office/drawing/2015/9/8/chartex" xmlns:cx2="http://schemas.microsoft.com/office/drawing/2015/10/21/chartex" xmlns:cx3="http://schemas.microsoft.com/office/drawing/2016/5/9/chartex" xmlns:cx4="http://schemas.microsoft.com/office/drawing/2016/5/10/chartex" xmlns:cx5="http://schemas.microsoft.com/office/drawing/2016/5/11/chartex" xmlns:cx6="http://schemas.microsoft.com/office/drawing/2016/5/12/chartex" xmlns:cx7="http://schemas.microsoft.com/office/drawing/2016/5/13/chartex" xmlns:cx8="http://schemas.microsoft.com/office/drawing/2016/5/14/chartex" xmlns:mc="http://schemas.openxmlformats.org/markup-compatibility/2006" xmlns:aink="http://schemas.microsoft.com/office/drawing/2016/ink" xmlns:am3d="http://schemas.microsoft.com/office/drawing/2017/model3d" xmlns:o="urn:schemas-microsoft-com:office:office" xmlns:r="http://schemas.openxmlformats.org/officeDocument/2006/relationships" xmlns:m="http://schemas.openxmlformats.org/officeDocument/2006/math" xmlns:v="urn:schemas-microsoft-com:vml" xmlns:wp14="http://schemas.microsoft.com/office/word/2010/wordprocessingDrawing" xmlns:wp="http://schemas.openxmlformats.org/drawingml/2006/wordprocessingDrawing" xmlns:w10="urn:schemas-microsoft-com:office:word" xmlns:w="http://schemas.openxmlformats.org/wordprocessingml/2006/main" xmlns:w14="http://schemas.microsoft.com/office/word/2010/wordml" xmlns:w15="http://schemas.microsoft.com/office/word/2012/wordml" xmlns:w16cex="http://schemas.microsoft.com/office/word/2018/wordml/cex" xmlns:w16cid="http://schemas.microsoft.com/office/word/2016/wordml/cid" xmlns:w16="http://schemas.microsoft.com/office/word/2018/wordml" xmlns:w16se="http://schemas.microsoft.com/office/word/2015/wordml/symex" xmlns:wpg="http://schemas.microsoft.com/office/word/2010/wordprocessingGroup" xmlns:wpi="http://schemas.microsoft.com/office/word/2010/wordprocessingInk" xmlns:wne="http://schemas.microsoft.com/office/word/2006/wordml" xmlns:wps="http://schemas.microsoft.com/office/word/2010/wordprocessingShape" mc:Ignorable="w14 w15 w16se w16cid w16 w16cex wp14">
-  <w:background w:color="000000" w:themeColor="text1"/>
+  <w:background w:color="FFFFFF" w:themeColor="background1"/>
   <w:body>
     <w:p>
       <w:pPr>
         <w:jc w:val="center"/>
       </w:pPr>
+      <w:r>
+        <w:rPr>
+          <w:noProof/>
+        </w:rPr>
+        <mc:AlternateContent>
+          <mc:Choice Requires="wps">
+            <w:drawing>
+              <wp:anchor distT="0" distB="0" distL="114300" distR="114300" simplePos="0" relativeHeight="251659263" behindDoc="1" locked="0" layoutInCell="1" allowOverlap="1" wp14:anchorId="2FDDA94B" wp14:editId="7DAA317C">
+                <wp:simplePos x="0" y="0"/>
+                <wp:positionH relativeFrom="column">
+                  <wp:posOffset>-8465820</wp:posOffset>
+                </wp:positionH>
+                <wp:positionV relativeFrom="paragraph">
+                  <wp:posOffset>-4617720</wp:posOffset>
+                </wp:positionV>
+                <wp:extent cx="15689580" cy="13952220"/>
+                <wp:effectExtent l="0" t="0" r="26670" b="11430"/>
+                <wp:wrapNone/>
+                <wp:docPr id="3" name="Rectangle 3"/>
+                <wp:cNvGraphicFramePr/>
+                <a:graphic xmlns:a="http://schemas.openxmlformats.org/drawingml/2006/main">
+                  <a:graphicData uri="http://schemas.microsoft.com/office/word/2010/wordprocessingShape">
+                    <wps:wsp>
+                      <wps:cNvSpPr/>
+                      <wps:spPr>
+                        <a:xfrm>
+                          <a:off x="0" y="0"/>
+                          <a:ext cx="15689580" cy="13952220"/>
+                        </a:xfrm>
+                        <a:prstGeom prst="rect">
+                          <a:avLst/>
+                        </a:prstGeom>
+                      </wps:spPr>
+                      <wps:style>
+                        <a:lnRef idx="2">
+                          <a:schemeClr val="dk1">
+                            <a:shade val="50000"/>
+                          </a:schemeClr>
+                        </a:lnRef>
+                        <a:fillRef idx="1">
+                          <a:schemeClr val="dk1"/>
+                        </a:fillRef>
+                        <a:effectRef idx="0">
+                          <a:schemeClr val="dk1"/>
+                        </a:effectRef>
+                        <a:fontRef idx="minor">
+                          <a:schemeClr val="lt1"/>
+                        </a:fontRef>
+                      </wps:style>
+                      <wps:bodyPr rot="0" spcFirstLastPara="0" vertOverflow="overflow" horzOverflow="overflow" vert="horz" wrap="square" lIns="91440" tIns="45720" rIns="91440" bIns="45720" numCol="1" spcCol="0" rtlCol="0" fromWordArt="0" anchor="ctr" anchorCtr="0" forceAA="0" compatLnSpc="1">
+                        <a:prstTxWarp prst="textNoShape">
+                          <a:avLst/>
+                        </a:prstTxWarp>
+                        <a:noAutofit/>
+                      </wps:bodyPr>
+                    </wps:wsp>
+                  </a:graphicData>
+                </a:graphic>
+                <wp14:sizeRelH relativeFrom="margin">
+                  <wp14:pctWidth>0</wp14:pctWidth>
+                </wp14:sizeRelH>
+                <wp14:sizeRelV relativeFrom="margin">
+                  <wp14:pctHeight>0</wp14:pctHeight>
+                </wp14:sizeRelV>
+              </wp:anchor>
+            </w:drawing>
+          </mc:Choice>
+          <mc:Fallback>
+            <w:pict>
+              <v:rect w14:anchorId="691CF191" id="Rectangle 3" o:spid="_x0000_s1026" style="position:absolute;margin-left:-666.6pt;margin-top:-363.6pt;width:1235.4pt;height:1098.6pt;z-index:-251657217;visibility:visible;mso-wrap-style:square;mso-width-percent:0;mso-height-percent:0;mso-wrap-distance-left:9pt;mso-wrap-distance-top:0;mso-wrap-distance-right:9pt;mso-wrap-distance-bottom:0;mso-position-horizontal:absolute;mso-position-horizontal-relative:text;mso-position-vertical:absolute;mso-position-vertical-relative:text;mso-width-percent:0;mso-height-percent:0;mso-width-relative:margin;mso-height-relative:margin;v-text-anchor:middle" o:gfxdata="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" fillcolor="black [3200]" strokecolor="black [1600]" strokeweight="1pt"/>
+            </w:pict>
+          </mc:Fallback>
+        </mc:AlternateContent>
+      </w:r>
       <w:r>
         <w:rPr>
           <w:noProof/>
@@ -180,7 +254,7 @@
                     <pic:cNvPicPr/>
                   </pic:nvPicPr>
                   <pic:blipFill>
-                    <a:blip r:embed="rId5">
+                    <a:blip r:embed="rId7">
                       <a:extLst>
                         <a:ext uri="{28A0092B-C50C-407E-A947-70E740481C1C}">
                           <a14:useLocalDpi xmlns:a14="http://schemas.microsoft.com/office/drawing/2010/main" val="0"/>
@@ -207,15 +281,1431 @@
         </w:drawing>
       </w:r>
     </w:p>
-    <w:p/>
-    <w:p>
-      <w:pPr>
-        <w:rPr>
-          <w:rFonts w:ascii="Bodoni MT Black" w:hAnsi="Bodoni MT Black"/>
-        </w:rPr>
-      </w:pPr>
+    <w:p>
+      <w:pPr>
+        <w:tabs>
+          <w:tab w:val="left" w:pos="1248"/>
+        </w:tabs>
+      </w:pPr>
+    </w:p>
+    <w:p>
+      <w:pPr>
+        <w:tabs>
+          <w:tab w:val="left" w:pos="1248"/>
+        </w:tabs>
+        <w:jc w:val="center"/>
+        <w:rPr>
+          <w:b/>
+          <w:bCs/>
+          <w:u w:val="single"/>
+        </w:rPr>
+      </w:pPr>
+      <w:r>
+        <w:rPr>
+          <w:b/>
+          <w:bCs/>
+          <w:u w:val="single"/>
+        </w:rPr>
+        <w:lastRenderedPageBreak/>
+        <w:t>TABLE OF CONTENTS</w:t>
+      </w:r>
+    </w:p>
+    <w:p>
+      <w:pPr>
+        <w:tabs>
+          <w:tab w:val="left" w:pos="1248"/>
+        </w:tabs>
+        <w:jc w:val="center"/>
+      </w:pPr>
+      <w:r>
+        <w:t>About Me</w:t>
+      </w:r>
+      <w:r>
+        <w:t xml:space="preserve"> </w:t>
+      </w:r>
+      <w:r>
+        <w:t>……………………………………………………………………………………</w:t>
+      </w:r>
+      <w:r>
+        <w:t xml:space="preserve">…... </w:t>
+      </w:r>
+      <w:r>
+        <w:t>PG.</w:t>
+      </w:r>
+      <w:r>
+        <w:t>3</w:t>
+      </w:r>
+    </w:p>
+    <w:p>
+      <w:pPr>
+        <w:tabs>
+          <w:tab w:val="left" w:pos="1248"/>
+        </w:tabs>
+        <w:jc w:val="center"/>
+      </w:pPr>
+      <w:r>
+        <w:t xml:space="preserve">General </w:t>
+      </w:r>
+      <w:r>
+        <w:t>Information</w:t>
+      </w:r>
+      <w:r>
+        <w:t xml:space="preserve"> …………………………………………………………………………</w:t>
+      </w:r>
+      <w:r>
+        <w:t xml:space="preserve"> PG.</w:t>
+      </w:r>
+      <w:r>
+        <w:t>5</w:t>
+      </w:r>
+    </w:p>
+    <w:p>
+      <w:pPr>
+        <w:rPr>
+          <w:rFonts w:ascii="Garamond" w:hAnsi="Garamond"/>
+        </w:rPr>
+      </w:pPr>
+      <w:r>
+        <w:rPr>
+          <w:rFonts w:ascii="Garamond" w:hAnsi="Garamond"/>
+        </w:rPr>
+        <w:br w:type="page"/>
+      </w:r>
+    </w:p>
+    <w:p>
+      <w:pPr>
+        <w:rPr>
+          <w:rFonts w:ascii="Garamond" w:hAnsi="Garamond"/>
+          <w:b/>
+          <w:bCs/>
+          <w:sz w:val="28"/>
+          <w:szCs w:val="28"/>
+          <w:u w:val="single"/>
+        </w:rPr>
+      </w:pPr>
+      <w:r>
+        <w:rPr>
+          <w:rFonts w:ascii="Garamond" w:hAnsi="Garamond"/>
+          <w:b/>
+          <w:bCs/>
+          <w:sz w:val="28"/>
+          <w:szCs w:val="28"/>
+          <w:u w:val="single"/>
+        </w:rPr>
+        <w:lastRenderedPageBreak/>
+        <w:t>ABOUT ME:</w:t>
+      </w:r>
+    </w:p>
+    <w:p>
+      <w:pPr>
+        <w:spacing w:line="276" w:lineRule="auto"/>
+        <w:rPr>
+          <w:rFonts w:ascii="Garamond" w:hAnsi="Garamond"/>
+          <w:sz w:val="28"/>
+          <w:szCs w:val="28"/>
+        </w:rPr>
+      </w:pPr>
+      <w:r>
+        <w:rPr>
+          <w:rFonts w:ascii="Garamond" w:hAnsi="Garamond"/>
+          <w:sz w:val="28"/>
+          <w:szCs w:val="28"/>
+        </w:rPr>
+        <w:tab/>
+      </w:r>
+      <w:r>
+        <w:rPr>
+          <w:rFonts w:ascii="Garamond" w:hAnsi="Garamond"/>
+          <w:sz w:val="28"/>
+          <w:szCs w:val="28"/>
+        </w:rPr>
+        <w:t xml:space="preserve">My name is Donald McFarland, but I tend to go by DJ, and </w:t>
+      </w:r>
+      <w:r>
+        <w:rPr>
+          <w:rFonts w:ascii="Garamond" w:hAnsi="Garamond"/>
+          <w:sz w:val="28"/>
+          <w:szCs w:val="28"/>
+        </w:rPr>
+        <w:t xml:space="preserve">I am currently an </w:t>
+      </w:r>
+      <w:r>
+        <w:rPr>
+          <w:rFonts w:ascii="Garamond" w:hAnsi="Garamond"/>
+          <w:sz w:val="28"/>
+          <w:szCs w:val="28"/>
+        </w:rPr>
+        <w:t>undergraduate</w:t>
+      </w:r>
+      <w:r>
+        <w:rPr>
+          <w:rFonts w:ascii="Garamond" w:hAnsi="Garamond"/>
+          <w:sz w:val="28"/>
+          <w:szCs w:val="28"/>
+        </w:rPr>
+        <w:t xml:space="preserve"> student at UC</w:t>
+      </w:r>
+      <w:r>
+        <w:rPr>
+          <w:rFonts w:ascii="Garamond" w:hAnsi="Garamond"/>
+          <w:sz w:val="28"/>
+          <w:szCs w:val="28"/>
+        </w:rPr>
+        <w:t xml:space="preserve">. I am in the Chemical Engineering Program </w:t>
+      </w:r>
+      <w:r>
+        <w:rPr>
+          <w:rFonts w:ascii="Garamond" w:hAnsi="Garamond"/>
+          <w:sz w:val="28"/>
+          <w:szCs w:val="28"/>
+        </w:rPr>
+        <w:t xml:space="preserve">with the goal of eventually becoming </w:t>
+      </w:r>
+      <w:r>
+        <w:rPr>
+          <w:rFonts w:ascii="Garamond" w:hAnsi="Garamond"/>
+          <w:sz w:val="28"/>
+          <w:szCs w:val="28"/>
+        </w:rPr>
+        <w:t xml:space="preserve">a chemical engineer working in a pharmaceutical company specifically to combat type </w:t>
+      </w:r>
+      <w:r>
+        <w:rPr>
+          <w:rFonts w:ascii="Garamond" w:hAnsi="Garamond"/>
+          <w:sz w:val="28"/>
+          <w:szCs w:val="28"/>
+        </w:rPr>
+        <w:t>one</w:t>
+      </w:r>
+      <w:r>
+        <w:rPr>
+          <w:rFonts w:ascii="Garamond" w:hAnsi="Garamond"/>
+          <w:sz w:val="28"/>
+          <w:szCs w:val="28"/>
+        </w:rPr>
+        <w:t xml:space="preserve"> diabetes. </w:t>
+      </w:r>
+      <w:r>
+        <w:rPr>
+          <w:rFonts w:ascii="Garamond" w:hAnsi="Garamond"/>
+          <w:sz w:val="28"/>
+          <w:szCs w:val="28"/>
+        </w:rPr>
+        <w:t xml:space="preserve">I want to help </w:t>
+      </w:r>
+      <w:r>
+        <w:rPr>
+          <w:rFonts w:ascii="Garamond" w:hAnsi="Garamond"/>
+          <w:sz w:val="28"/>
+          <w:szCs w:val="28"/>
+        </w:rPr>
+        <w:t>people with type one diabetes</w:t>
+      </w:r>
+      <w:r>
+        <w:rPr>
+          <w:rFonts w:ascii="Garamond" w:hAnsi="Garamond"/>
+          <w:sz w:val="28"/>
+          <w:szCs w:val="28"/>
+        </w:rPr>
+        <w:t xml:space="preserve"> specifically because of a close friend </w:t>
+      </w:r>
+      <w:r>
+        <w:rPr>
+          <w:rFonts w:ascii="Garamond" w:hAnsi="Garamond"/>
+          <w:sz w:val="28"/>
+          <w:szCs w:val="28"/>
+        </w:rPr>
+        <w:t xml:space="preserve">of mine who has type one diabetes and his family struggles to get them. I hope through my efforts in the </w:t>
+      </w:r>
+      <w:r>
+        <w:rPr>
+          <w:rFonts w:ascii="Garamond" w:hAnsi="Garamond"/>
+          <w:sz w:val="28"/>
+          <w:szCs w:val="28"/>
+        </w:rPr>
+        <w:t>pharmaceutical</w:t>
+      </w:r>
+      <w:r>
+        <w:rPr>
+          <w:rFonts w:ascii="Garamond" w:hAnsi="Garamond"/>
+          <w:sz w:val="28"/>
+          <w:szCs w:val="28"/>
+        </w:rPr>
+        <w:t xml:space="preserve"> field I will be able to make diabetes medication more </w:t>
+      </w:r>
+      <w:r>
+        <w:rPr>
+          <w:rFonts w:ascii="Garamond" w:hAnsi="Garamond"/>
+          <w:sz w:val="28"/>
+          <w:szCs w:val="28"/>
+        </w:rPr>
+        <w:t xml:space="preserve">available so that not only my friend but everyone who is affected by type one diabetes is able to </w:t>
+      </w:r>
+      <w:r>
+        <w:rPr>
+          <w:rFonts w:ascii="Garamond" w:hAnsi="Garamond"/>
+          <w:sz w:val="28"/>
+          <w:szCs w:val="28"/>
+        </w:rPr>
+        <w:t>have a reliable supply</w:t>
+      </w:r>
+      <w:r>
+        <w:rPr>
+          <w:rFonts w:ascii="Garamond" w:hAnsi="Garamond"/>
+          <w:sz w:val="28"/>
+          <w:szCs w:val="28"/>
+        </w:rPr>
+        <w:t>.</w:t>
+      </w:r>
+    </w:p>
+    <w:p>
+      <w:pPr>
+        <w:spacing w:line="276" w:lineRule="auto"/>
+        <w:rPr>
+          <w:rFonts w:ascii="Garamond" w:hAnsi="Garamond"/>
+          <w:sz w:val="28"/>
+          <w:szCs w:val="28"/>
+        </w:rPr>
+      </w:pPr>
+      <w:r>
+        <w:rPr>
+          <w:rFonts w:ascii="Garamond" w:hAnsi="Garamond"/>
+          <w:sz w:val="28"/>
+          <w:szCs w:val="28"/>
+        </w:rPr>
+        <w:tab/>
+        <w:t>My experience in Python is mainly through sel</w:t>
+      </w:r>
+      <w:r>
+        <w:rPr>
+          <w:rFonts w:ascii="Garamond" w:hAnsi="Garamond"/>
+          <w:sz w:val="28"/>
+          <w:szCs w:val="28"/>
+        </w:rPr>
+        <w:t>f-</w:t>
+      </w:r>
+      <w:r>
+        <w:rPr>
+          <w:rFonts w:ascii="Garamond" w:hAnsi="Garamond"/>
+          <w:sz w:val="28"/>
+          <w:szCs w:val="28"/>
+        </w:rPr>
+        <w:t xml:space="preserve">taught methods as well as </w:t>
+      </w:r>
+      <w:r>
+        <w:rPr>
+          <w:rFonts w:ascii="Garamond" w:hAnsi="Garamond"/>
+          <w:sz w:val="28"/>
+          <w:szCs w:val="28"/>
+        </w:rPr>
+        <w:t xml:space="preserve">from the </w:t>
+      </w:r>
+      <w:r>
+        <w:rPr>
+          <w:rFonts w:ascii="Garamond" w:hAnsi="Garamond"/>
+          <w:sz w:val="28"/>
+          <w:szCs w:val="28"/>
+        </w:rPr>
+        <w:t>P</w:t>
+      </w:r>
+      <w:r>
+        <w:rPr>
+          <w:rFonts w:ascii="Garamond" w:hAnsi="Garamond"/>
+          <w:sz w:val="28"/>
+          <w:szCs w:val="28"/>
+        </w:rPr>
+        <w:t xml:space="preserve">ython courses on the official </w:t>
+      </w:r>
+      <w:r>
+        <w:rPr>
+          <w:rFonts w:ascii="Garamond" w:hAnsi="Garamond"/>
+          <w:sz w:val="28"/>
+          <w:szCs w:val="28"/>
+        </w:rPr>
+        <w:t>P</w:t>
+      </w:r>
+      <w:r>
+        <w:rPr>
+          <w:rFonts w:ascii="Garamond" w:hAnsi="Garamond"/>
+          <w:sz w:val="28"/>
+          <w:szCs w:val="28"/>
+        </w:rPr>
+        <w:t>ython site.</w:t>
+      </w:r>
+      <w:r>
+        <w:rPr>
+          <w:rFonts w:ascii="Garamond" w:hAnsi="Garamond"/>
+          <w:sz w:val="28"/>
+          <w:szCs w:val="28"/>
+        </w:rPr>
+        <w:t xml:space="preserve"> </w:t>
+      </w:r>
+      <w:r>
+        <w:rPr>
+          <w:rFonts w:ascii="Garamond" w:hAnsi="Garamond"/>
+          <w:sz w:val="28"/>
+          <w:szCs w:val="28"/>
+        </w:rPr>
+        <w:t xml:space="preserve">I have been coding in Python since </w:t>
+      </w:r>
+      <w:r>
+        <w:rPr>
+          <w:rFonts w:ascii="Garamond" w:hAnsi="Garamond"/>
+          <w:sz w:val="28"/>
+          <w:szCs w:val="28"/>
+        </w:rPr>
+        <w:t xml:space="preserve">January of 2019 but I’m always continuing to learn new </w:t>
+      </w:r>
+      <w:r>
+        <w:rPr>
+          <w:rFonts w:ascii="Garamond" w:hAnsi="Garamond"/>
+          <w:sz w:val="28"/>
+          <w:szCs w:val="28"/>
+        </w:rPr>
+        <w:t xml:space="preserve">tricks and strategies for not only </w:t>
+      </w:r>
+      <w:r>
+        <w:rPr>
+          <w:rFonts w:ascii="Garamond" w:hAnsi="Garamond"/>
+          <w:sz w:val="28"/>
+          <w:szCs w:val="28"/>
+        </w:rPr>
+        <w:t xml:space="preserve">Python, but problem solving in general. </w:t>
+      </w:r>
+      <w:r>
+        <w:rPr>
+          <w:rFonts w:ascii="Garamond" w:hAnsi="Garamond"/>
+          <w:sz w:val="28"/>
+          <w:szCs w:val="28"/>
+        </w:rPr>
+        <w:t>This package is my first deliverable I have made for nonacademic purposes.</w:t>
+      </w:r>
+    </w:p>
+    <w:p>
+      <w:pPr>
+        <w:spacing w:line="276" w:lineRule="auto"/>
+        <w:rPr>
+          <w:rFonts w:ascii="Garamond" w:hAnsi="Garamond"/>
+          <w:sz w:val="28"/>
+          <w:szCs w:val="28"/>
+        </w:rPr>
+      </w:pPr>
+      <w:r>
+        <w:rPr>
+          <w:rFonts w:ascii="Garamond" w:hAnsi="Garamond"/>
+          <w:sz w:val="28"/>
+          <w:szCs w:val="28"/>
+        </w:rPr>
+        <w:tab/>
+        <w:t xml:space="preserve">For developmental </w:t>
+      </w:r>
+      <w:r>
+        <w:rPr>
+          <w:rFonts w:ascii="Garamond" w:hAnsi="Garamond"/>
+          <w:sz w:val="28"/>
+          <w:szCs w:val="28"/>
+        </w:rPr>
+        <w:t>purposes</w:t>
+      </w:r>
+      <w:r>
+        <w:rPr>
+          <w:rFonts w:ascii="Garamond" w:hAnsi="Garamond"/>
+          <w:sz w:val="28"/>
+          <w:szCs w:val="28"/>
+        </w:rPr>
+        <w:t xml:space="preserve"> I use Py</w:t>
+      </w:r>
+      <w:r>
+        <w:rPr>
+          <w:rFonts w:ascii="Garamond" w:hAnsi="Garamond"/>
+          <w:sz w:val="28"/>
+          <w:szCs w:val="28"/>
+        </w:rPr>
+        <w:t>C</w:t>
+      </w:r>
+      <w:r>
+        <w:rPr>
+          <w:rFonts w:ascii="Garamond" w:hAnsi="Garamond"/>
+          <w:sz w:val="28"/>
+          <w:szCs w:val="28"/>
+        </w:rPr>
+        <w:t>harm</w:t>
+      </w:r>
+      <w:r>
+        <w:rPr>
+          <w:rFonts w:ascii="Garamond" w:hAnsi="Garamond"/>
+          <w:sz w:val="28"/>
+          <w:szCs w:val="28"/>
+        </w:rPr>
+        <w:t xml:space="preserve">. PyCharm has </w:t>
+      </w:r>
+      <w:r>
+        <w:rPr>
+          <w:rFonts w:ascii="Garamond" w:hAnsi="Garamond"/>
+          <w:sz w:val="28"/>
+          <w:szCs w:val="28"/>
+        </w:rPr>
+        <w:t xml:space="preserve">optimizations designed for GitHub Repositories as well as </w:t>
+      </w:r>
+      <w:r>
+        <w:rPr>
+          <w:rFonts w:ascii="Garamond" w:hAnsi="Garamond"/>
+          <w:sz w:val="28"/>
+          <w:szCs w:val="28"/>
+        </w:rPr>
+        <w:t xml:space="preserve">virtual environments so that I can </w:t>
+      </w:r>
+      <w:r>
+        <w:rPr>
+          <w:rFonts w:ascii="Garamond" w:hAnsi="Garamond"/>
+          <w:sz w:val="28"/>
+          <w:szCs w:val="28"/>
+        </w:rPr>
+        <w:t xml:space="preserve">control what imports I use as well as their </w:t>
+      </w:r>
+      <w:r>
+        <w:rPr>
+          <w:rFonts w:ascii="Garamond" w:hAnsi="Garamond"/>
+          <w:sz w:val="28"/>
+          <w:szCs w:val="28"/>
+        </w:rPr>
+        <w:t xml:space="preserve">version so I can test </w:t>
+      </w:r>
+      <w:r>
+        <w:rPr>
+          <w:rFonts w:ascii="Garamond" w:hAnsi="Garamond"/>
+          <w:sz w:val="28"/>
+          <w:szCs w:val="28"/>
+        </w:rPr>
+        <w:t>my requirements.</w:t>
+      </w:r>
+      <w:r>
+        <w:rPr>
+          <w:rFonts w:ascii="Garamond" w:hAnsi="Garamond"/>
+          <w:sz w:val="28"/>
+          <w:szCs w:val="28"/>
+        </w:rPr>
+        <w:t xml:space="preserve"> P</w:t>
+      </w:r>
+      <w:r>
+        <w:rPr>
+          <w:rFonts w:ascii="Garamond" w:hAnsi="Garamond"/>
+          <w:sz w:val="28"/>
+          <w:szCs w:val="28"/>
+        </w:rPr>
+        <w:t xml:space="preserve">yCharm also has a form of Intellisense that works with </w:t>
+      </w:r>
+      <w:r>
+        <w:rPr>
+          <w:rFonts w:ascii="Garamond" w:hAnsi="Garamond"/>
+          <w:sz w:val="28"/>
+          <w:szCs w:val="28"/>
+        </w:rPr>
+        <w:t>all</w:t>
+      </w:r>
+      <w:r>
+        <w:rPr>
+          <w:rFonts w:ascii="Garamond" w:hAnsi="Garamond"/>
+          <w:sz w:val="28"/>
+          <w:szCs w:val="28"/>
+        </w:rPr>
+        <w:t xml:space="preserve"> the requirements and most of </w:t>
+      </w:r>
+      <w:r>
+        <w:rPr>
+          <w:rFonts w:ascii="Garamond" w:hAnsi="Garamond"/>
+          <w:sz w:val="28"/>
+          <w:szCs w:val="28"/>
+        </w:rPr>
+        <w:t xml:space="preserve">my own modules. </w:t>
+      </w:r>
+      <w:r>
+        <w:rPr>
+          <w:rFonts w:ascii="Garamond" w:hAnsi="Garamond"/>
+          <w:sz w:val="28"/>
+          <w:szCs w:val="28"/>
+        </w:rPr>
+        <w:t>It is also able to work with more than .</w:t>
+      </w:r>
+      <w:proofErr w:type="spellStart"/>
+      <w:r>
+        <w:rPr>
+          <w:rFonts w:ascii="Garamond" w:hAnsi="Garamond"/>
+          <w:sz w:val="28"/>
+          <w:szCs w:val="28"/>
+        </w:rPr>
+        <w:t>py</w:t>
+      </w:r>
+      <w:proofErr w:type="spellEnd"/>
+      <w:r>
+        <w:rPr>
+          <w:rFonts w:ascii="Garamond" w:hAnsi="Garamond"/>
+          <w:sz w:val="28"/>
+          <w:szCs w:val="28"/>
+        </w:rPr>
+        <w:t xml:space="preserve"> files, it also has built in capabilities to work with </w:t>
+      </w:r>
+      <w:r>
+        <w:rPr>
+          <w:rFonts w:ascii="Garamond" w:hAnsi="Garamond"/>
+          <w:sz w:val="28"/>
+          <w:szCs w:val="28"/>
+        </w:rPr>
+        <w:t>different file types like .csv files, .txt files, and .html files.</w:t>
+      </w:r>
+      <w:r>
+        <w:rPr>
+          <w:rFonts w:ascii="Garamond" w:hAnsi="Garamond"/>
+          <w:sz w:val="28"/>
+          <w:szCs w:val="28"/>
+        </w:rPr>
+        <w:t xml:space="preserve"> For this package specifically, it is able to </w:t>
+      </w:r>
+      <w:r>
+        <w:rPr>
+          <w:rFonts w:ascii="Garamond" w:hAnsi="Garamond"/>
+          <w:sz w:val="28"/>
+          <w:szCs w:val="28"/>
+        </w:rPr>
+        <w:t>create templates for packages</w:t>
+      </w:r>
+      <w:r>
+        <w:rPr>
+          <w:rFonts w:ascii="Garamond" w:hAnsi="Garamond"/>
+          <w:sz w:val="28"/>
+          <w:szCs w:val="28"/>
+        </w:rPr>
+        <w:t xml:space="preserve"> with a __init__.py files which helped speed along </w:t>
+      </w:r>
+      <w:r>
+        <w:rPr>
+          <w:rFonts w:ascii="Garamond" w:hAnsi="Garamond"/>
+          <w:sz w:val="28"/>
+          <w:szCs w:val="28"/>
+        </w:rPr>
+        <w:t xml:space="preserve">the development. </w:t>
+      </w:r>
+      <w:r>
+        <w:rPr>
+          <w:rFonts w:ascii="Garamond" w:hAnsi="Garamond"/>
+          <w:sz w:val="28"/>
+          <w:szCs w:val="28"/>
+        </w:rPr>
+        <w:t xml:space="preserve">Another useful feature of PyCharm is its ability to refactor </w:t>
+      </w:r>
+      <w:r>
+        <w:rPr>
+          <w:rFonts w:ascii="Garamond" w:hAnsi="Garamond"/>
+          <w:sz w:val="28"/>
+          <w:szCs w:val="28"/>
+        </w:rPr>
+        <w:t xml:space="preserve">through multiple files. This made it so I was able to change names of properties or methods without fear of </w:t>
+      </w:r>
+      <w:r>
+        <w:rPr>
+          <w:rFonts w:ascii="Garamond" w:hAnsi="Garamond"/>
+          <w:sz w:val="28"/>
+          <w:szCs w:val="28"/>
+        </w:rPr>
+        <w:t xml:space="preserve">syntax errors somewhere else in my package. Finally, PyCharm also has a built in Python Console which allows </w:t>
+      </w:r>
+      <w:r>
+        <w:rPr>
+          <w:rFonts w:ascii="Garamond" w:hAnsi="Garamond"/>
+          <w:sz w:val="28"/>
+          <w:szCs w:val="28"/>
+        </w:rPr>
+        <w:t xml:space="preserve">for testing imports, testing specific bits of code, and </w:t>
+      </w:r>
+      <w:r>
+        <w:rPr>
+          <w:rFonts w:ascii="Garamond" w:hAnsi="Garamond"/>
+          <w:sz w:val="28"/>
+          <w:szCs w:val="28"/>
+        </w:rPr>
+        <w:t>debug sections without having to run entire files of Python code.</w:t>
+      </w:r>
+      <w:r>
+        <w:rPr>
+          <w:rFonts w:ascii="Garamond" w:hAnsi="Garamond"/>
+          <w:sz w:val="28"/>
+          <w:szCs w:val="28"/>
+        </w:rPr>
+        <w:t xml:space="preserve"> </w:t>
+      </w:r>
+    </w:p>
+    <w:p>
+      <w:pPr>
+        <w:spacing w:line="276" w:lineRule="auto"/>
+        <w:rPr>
+          <w:rFonts w:ascii="Garamond" w:hAnsi="Garamond"/>
+          <w:sz w:val="28"/>
+          <w:szCs w:val="28"/>
+        </w:rPr>
+      </w:pPr>
+    </w:p>
+    <w:p>
+      <w:pPr>
+        <w:spacing w:line="276" w:lineRule="auto"/>
+        <w:rPr>
+          <w:rFonts w:ascii="Garamond" w:hAnsi="Garamond"/>
+          <w:sz w:val="28"/>
+          <w:szCs w:val="28"/>
+        </w:rPr>
+      </w:pPr>
+    </w:p>
+    <w:p>
+      <w:pPr>
+        <w:spacing w:line="276" w:lineRule="auto"/>
+        <w:rPr>
+          <w:rFonts w:ascii="Garamond" w:hAnsi="Garamond"/>
+          <w:sz w:val="28"/>
+          <w:szCs w:val="28"/>
+        </w:rPr>
+      </w:pPr>
+    </w:p>
+    <w:p>
+      <w:pPr>
+        <w:spacing w:line="276" w:lineRule="auto"/>
+        <w:rPr>
+          <w:rFonts w:ascii="Garamond" w:hAnsi="Garamond"/>
+          <w:sz w:val="28"/>
+          <w:szCs w:val="28"/>
+        </w:rPr>
+      </w:pPr>
+    </w:p>
+    <w:p>
+      <w:pPr>
+        <w:spacing w:line="276" w:lineRule="auto"/>
+        <w:rPr>
+          <w:rFonts w:ascii="Garamond" w:hAnsi="Garamond"/>
+          <w:sz w:val="28"/>
+          <w:szCs w:val="28"/>
+        </w:rPr>
+      </w:pPr>
+      <w:r>
+        <w:rPr>
+          <w:rFonts w:ascii="Garamond" w:hAnsi="Garamond"/>
+          <w:sz w:val="28"/>
+          <w:szCs w:val="28"/>
+        </w:rPr>
+        <w:lastRenderedPageBreak/>
+        <w:tab/>
+      </w:r>
+      <w:r>
+        <w:rPr>
+          <w:rFonts w:ascii="Garamond" w:hAnsi="Garamond"/>
+          <w:sz w:val="28"/>
+          <w:szCs w:val="28"/>
+        </w:rPr>
+        <w:t>The reason I made this package is to help my underclassmen who are taking the courses</w:t>
+      </w:r>
+      <w:r>
+        <w:rPr>
+          <w:rFonts w:ascii="Garamond" w:hAnsi="Garamond"/>
+          <w:sz w:val="28"/>
+          <w:szCs w:val="28"/>
+        </w:rPr>
+        <w:t xml:space="preserve"> I took</w:t>
+      </w:r>
+      <w:r>
+        <w:rPr>
+          <w:rFonts w:ascii="Garamond" w:hAnsi="Garamond"/>
+          <w:sz w:val="28"/>
+          <w:szCs w:val="28"/>
+        </w:rPr>
+        <w:t xml:space="preserve">, as of the current Version, it is designed to help </w:t>
+      </w:r>
+      <w:r>
+        <w:rPr>
+          <w:rFonts w:ascii="Garamond" w:hAnsi="Garamond"/>
+          <w:sz w:val="28"/>
+          <w:szCs w:val="28"/>
+        </w:rPr>
+        <w:t xml:space="preserve">students with </w:t>
+      </w:r>
+      <w:r>
+        <w:rPr>
+          <w:rFonts w:ascii="Garamond" w:hAnsi="Garamond"/>
+          <w:sz w:val="28"/>
+          <w:szCs w:val="28"/>
+        </w:rPr>
+        <w:t>their ENED 1100,</w:t>
+      </w:r>
+      <w:r>
+        <w:rPr>
+          <w:rFonts w:ascii="Garamond" w:hAnsi="Garamond"/>
+          <w:sz w:val="28"/>
+          <w:szCs w:val="28"/>
+        </w:rPr>
+        <w:t xml:space="preserve"> </w:t>
+      </w:r>
+      <w:r>
+        <w:rPr>
+          <w:rFonts w:ascii="Garamond" w:hAnsi="Garamond"/>
+          <w:sz w:val="28"/>
+          <w:szCs w:val="28"/>
+        </w:rPr>
+        <w:t>and ENED</w:t>
+      </w:r>
+      <w:r>
+        <w:rPr>
+          <w:rFonts w:ascii="Garamond" w:hAnsi="Garamond"/>
+          <w:sz w:val="28"/>
+          <w:szCs w:val="28"/>
+        </w:rPr>
+        <w:t xml:space="preserve"> </w:t>
+      </w:r>
+      <w:r>
+        <w:rPr>
+          <w:rFonts w:ascii="Garamond" w:hAnsi="Garamond"/>
+          <w:sz w:val="28"/>
+          <w:szCs w:val="28"/>
+        </w:rPr>
+        <w:t>1120</w:t>
+      </w:r>
+      <w:r>
+        <w:rPr>
+          <w:rFonts w:ascii="Garamond" w:hAnsi="Garamond"/>
+          <w:sz w:val="28"/>
+          <w:szCs w:val="28"/>
+        </w:rPr>
+        <w:t xml:space="preserve"> courses</w:t>
+      </w:r>
+      <w:r>
+        <w:rPr>
+          <w:rFonts w:ascii="Garamond" w:hAnsi="Garamond"/>
+          <w:sz w:val="28"/>
+          <w:szCs w:val="28"/>
+        </w:rPr>
+        <w:t>.</w:t>
+      </w:r>
+      <w:r>
+        <w:rPr>
+          <w:rFonts w:ascii="Garamond" w:hAnsi="Garamond"/>
+          <w:sz w:val="28"/>
+          <w:szCs w:val="28"/>
+        </w:rPr>
+        <w:t xml:space="preserve"> I am by no mean perfect nor a professional Python programmer </w:t>
+      </w:r>
+      <w:r>
+        <w:rPr>
+          <w:rFonts w:ascii="Garamond" w:hAnsi="Garamond"/>
+          <w:sz w:val="28"/>
+          <w:szCs w:val="28"/>
+        </w:rPr>
+        <w:t xml:space="preserve">so expect bugs and glitches and some pieces of code not working as they should. If you run into these </w:t>
+      </w:r>
+      <w:r>
+        <w:rPr>
+          <w:rFonts w:ascii="Garamond" w:hAnsi="Garamond"/>
+          <w:sz w:val="28"/>
+          <w:szCs w:val="28"/>
+        </w:rPr>
+        <w:t>issues,</w:t>
+      </w:r>
+      <w:r>
+        <w:rPr>
+          <w:rFonts w:ascii="Garamond" w:hAnsi="Garamond"/>
+          <w:sz w:val="28"/>
+          <w:szCs w:val="28"/>
+        </w:rPr>
+        <w:t xml:space="preserve"> </w:t>
+      </w:r>
+      <w:r>
+        <w:rPr>
+          <w:rFonts w:ascii="Garamond" w:hAnsi="Garamond"/>
+          <w:sz w:val="28"/>
+          <w:szCs w:val="28"/>
+        </w:rPr>
+        <w:t xml:space="preserve">please contact me so I can not only fix the issue but further my learning of computational tools. </w:t>
+      </w:r>
+      <w:r>
+        <w:rPr>
+          <w:rFonts w:ascii="Garamond" w:hAnsi="Garamond"/>
+          <w:sz w:val="28"/>
+          <w:szCs w:val="28"/>
+        </w:rPr>
+        <w:t xml:space="preserve"> </w:t>
+      </w:r>
+      <w:r>
+        <w:rPr>
+          <w:rFonts w:ascii="Garamond" w:hAnsi="Garamond"/>
+          <w:sz w:val="28"/>
+          <w:szCs w:val="28"/>
+        </w:rPr>
+        <w:t xml:space="preserve">I also chose to do this project as part of my EEP </w:t>
+      </w:r>
+      <w:r>
+        <w:rPr>
+          <w:rFonts w:ascii="Garamond" w:hAnsi="Garamond"/>
+          <w:sz w:val="28"/>
+          <w:szCs w:val="28"/>
+        </w:rPr>
+        <w:t xml:space="preserve">project for my Spring 2021 Semester. The EEP program allows students who failed to secure a coop position due to the COVID-19 pandemic, like me, </w:t>
+      </w:r>
+      <w:r>
+        <w:rPr>
+          <w:rFonts w:ascii="Garamond" w:hAnsi="Garamond"/>
+          <w:sz w:val="28"/>
+          <w:szCs w:val="28"/>
+        </w:rPr>
+        <w:t xml:space="preserve">to get professional experience while at the same time developing the </w:t>
+      </w:r>
+      <w:r>
+        <w:rPr>
+          <w:rFonts w:ascii="Garamond" w:hAnsi="Garamond"/>
+          <w:sz w:val="28"/>
+          <w:szCs w:val="28"/>
+        </w:rPr>
+        <w:t>credential which will help them get hired for future coops and for future</w:t>
+      </w:r>
+      <w:r>
+        <w:rPr>
+          <w:rFonts w:ascii="Garamond" w:hAnsi="Garamond"/>
+          <w:sz w:val="28"/>
+          <w:szCs w:val="28"/>
+        </w:rPr>
+        <w:t xml:space="preserve"> careers.</w:t>
+      </w:r>
+    </w:p>
+    <w:p>
+      <w:pPr>
+        <w:spacing w:line="276" w:lineRule="auto"/>
+        <w:rPr>
+          <w:rFonts w:ascii="Garamond" w:hAnsi="Garamond"/>
+          <w:sz w:val="28"/>
+          <w:szCs w:val="28"/>
+        </w:rPr>
+      </w:pPr>
+      <w:r>
+        <w:rPr>
+          <w:rFonts w:ascii="Garamond" w:hAnsi="Garamond"/>
+          <w:sz w:val="28"/>
+          <w:szCs w:val="28"/>
+        </w:rPr>
+        <w:tab/>
+      </w:r>
+      <w:r>
+        <w:rPr>
+          <w:rFonts w:ascii="Garamond" w:hAnsi="Garamond"/>
+          <w:sz w:val="28"/>
+          <w:szCs w:val="28"/>
+        </w:rPr>
+        <w:t>Thank you for downloading and using my ENED_ToolKit. With this package, I hope you will be able to excel in your ENED courses.</w:t>
+      </w:r>
+      <w:r>
+        <w:rPr>
+          <w:rFonts w:ascii="Garamond" w:hAnsi="Garamond"/>
+          <w:sz w:val="28"/>
+          <w:szCs w:val="28"/>
+        </w:rPr>
+        <w:t xml:space="preserve"> </w:t>
+      </w:r>
+      <w:r>
+        <w:rPr>
+          <w:rFonts w:ascii="Garamond" w:hAnsi="Garamond"/>
+          <w:sz w:val="28"/>
+          <w:szCs w:val="28"/>
+        </w:rPr>
+        <w:t xml:space="preserve">If there are some features this package is missing or issue that arise during </w:t>
+      </w:r>
+      <w:r>
+        <w:rPr>
+          <w:rFonts w:ascii="Garamond" w:hAnsi="Garamond"/>
+          <w:sz w:val="28"/>
+          <w:szCs w:val="28"/>
+        </w:rPr>
+        <w:t>the execution of the package or its modules</w:t>
+      </w:r>
+      <w:r>
+        <w:rPr>
+          <w:rFonts w:ascii="Garamond" w:hAnsi="Garamond"/>
+          <w:sz w:val="28"/>
+          <w:szCs w:val="28"/>
+        </w:rPr>
+        <w:t xml:space="preserve">, </w:t>
+      </w:r>
+      <w:r>
+        <w:rPr>
+          <w:rFonts w:ascii="Garamond" w:hAnsi="Garamond"/>
+          <w:sz w:val="28"/>
+          <w:szCs w:val="28"/>
+        </w:rPr>
+        <w:t xml:space="preserve">please email </w:t>
+      </w:r>
+      <w:r>
+        <w:rPr>
+          <w:rFonts w:ascii="Garamond" w:hAnsi="Garamond"/>
+          <w:sz w:val="28"/>
+          <w:szCs w:val="28"/>
+        </w:rPr>
+        <w:t xml:space="preserve">at </w:t>
+      </w:r>
+      <w:hyperlink r:id="rId8" w:history="1">
+        <w:r>
+          <w:rPr>
+            <w:rStyle w:val="Hyperlink"/>
+            <w:rFonts w:ascii="Garamond" w:hAnsi="Garamond"/>
+            <w:sz w:val="28"/>
+            <w:szCs w:val="28"/>
+          </w:rPr>
+          <w:t>loomthie@gmail.com</w:t>
+        </w:r>
+      </w:hyperlink>
+      <w:r>
+        <w:rPr>
+          <w:rFonts w:ascii="Garamond" w:hAnsi="Garamond"/>
+          <w:sz w:val="28"/>
+          <w:szCs w:val="28"/>
+        </w:rPr>
+        <w:t xml:space="preserve">. I wish you the best of luck in your college careers and hope that one day you all will be able to </w:t>
+      </w:r>
+      <w:r>
+        <w:rPr>
+          <w:rFonts w:ascii="Garamond" w:hAnsi="Garamond"/>
+          <w:sz w:val="28"/>
+          <w:szCs w:val="28"/>
+        </w:rPr>
+        <w:t>make a positive impact in the world like I hope to.</w:t>
+      </w:r>
+      <w:r>
+        <w:rPr>
+          <w:rFonts w:ascii="Garamond" w:hAnsi="Garamond"/>
+          <w:sz w:val="28"/>
+          <w:szCs w:val="28"/>
+        </w:rPr>
+        <w:t xml:space="preserve"> </w:t>
+      </w:r>
+    </w:p>
+    <w:p>
+      <w:pPr>
+        <w:rPr>
+          <w:rFonts w:ascii="Garamond" w:hAnsi="Garamond"/>
+          <w:sz w:val="28"/>
+          <w:szCs w:val="28"/>
+        </w:rPr>
+      </w:pPr>
+      <w:r>
+        <w:rPr>
+          <w:rFonts w:ascii="Garamond" w:hAnsi="Garamond"/>
+          <w:sz w:val="28"/>
+          <w:szCs w:val="28"/>
+        </w:rPr>
+        <w:br w:type="page"/>
+      </w:r>
+    </w:p>
+    <w:p>
+      <w:pPr>
+        <w:rPr>
+          <w:rFonts w:ascii="Garamond" w:hAnsi="Garamond"/>
+          <w:b/>
+          <w:bCs/>
+          <w:sz w:val="28"/>
+          <w:szCs w:val="28"/>
+          <w:u w:val="single"/>
+        </w:rPr>
+      </w:pPr>
+      <w:r>
+        <w:rPr>
+          <w:rFonts w:ascii="Garamond" w:hAnsi="Garamond"/>
+          <w:b/>
+          <w:bCs/>
+          <w:sz w:val="28"/>
+          <w:szCs w:val="28"/>
+          <w:u w:val="single"/>
+        </w:rPr>
+        <w:lastRenderedPageBreak/>
+        <w:t>GENERAL INFORMATION:</w:t>
+      </w:r>
+    </w:p>
+    <w:p>
+      <w:pPr>
+        <w:rPr>
+          <w:rFonts w:ascii="Garamond" w:hAnsi="Garamond"/>
+          <w:sz w:val="28"/>
+          <w:szCs w:val="28"/>
+        </w:rPr>
+      </w:pPr>
+      <w:r>
+        <w:rPr>
+          <w:rFonts w:ascii="Garamond" w:hAnsi="Garamond"/>
+          <w:sz w:val="28"/>
+          <w:szCs w:val="28"/>
+        </w:rPr>
+        <w:tab/>
+        <w:t xml:space="preserve">As of version 0.3.1, ENED_ToolKit is designed to assist with </w:t>
+      </w:r>
+      <w:r>
+        <w:rPr>
+          <w:rFonts w:ascii="Garamond" w:hAnsi="Garamond"/>
+          <w:sz w:val="28"/>
+          <w:szCs w:val="28"/>
+        </w:rPr>
+        <w:t xml:space="preserve">forces, displaying data in the form graphs, </w:t>
+      </w:r>
+      <w:r>
+        <w:rPr>
+          <w:rFonts w:ascii="Garamond" w:hAnsi="Garamond"/>
+          <w:sz w:val="28"/>
+          <w:szCs w:val="28"/>
+        </w:rPr>
+        <w:t xml:space="preserve">line charts, bar charts, and pie charts, </w:t>
+      </w:r>
+      <w:r>
+        <w:rPr>
+          <w:rFonts w:ascii="Garamond" w:hAnsi="Garamond"/>
+          <w:sz w:val="28"/>
+          <w:szCs w:val="28"/>
+        </w:rPr>
+        <w:t xml:space="preserve">showing the properties of data as well as a line of best fit when applicable, and </w:t>
+      </w:r>
+      <w:r>
+        <w:rPr>
+          <w:rFonts w:ascii="Garamond" w:hAnsi="Garamond"/>
+          <w:sz w:val="28"/>
+          <w:szCs w:val="28"/>
+        </w:rPr>
+        <w:t xml:space="preserve">finally </w:t>
+      </w:r>
+      <w:r>
+        <w:rPr>
+          <w:rFonts w:ascii="Garamond" w:hAnsi="Garamond"/>
+          <w:sz w:val="28"/>
+          <w:szCs w:val="28"/>
+        </w:rPr>
+        <w:t xml:space="preserve">tools to solve static equilibrium problems. </w:t>
+      </w:r>
+      <w:r>
+        <w:rPr>
+          <w:rFonts w:ascii="Garamond" w:hAnsi="Garamond"/>
+          <w:sz w:val="28"/>
+          <w:szCs w:val="28"/>
+        </w:rPr>
+        <w:t xml:space="preserve">This is done by </w:t>
+      </w:r>
+      <w:r>
+        <w:rPr>
+          <w:rFonts w:ascii="Garamond" w:hAnsi="Garamond"/>
+          <w:sz w:val="28"/>
+          <w:szCs w:val="28"/>
+        </w:rPr>
+        <w:t xml:space="preserve">using a mix of </w:t>
+      </w:r>
+      <w:r>
+        <w:rPr>
+          <w:rFonts w:ascii="Garamond" w:hAnsi="Garamond"/>
+          <w:sz w:val="28"/>
+          <w:szCs w:val="28"/>
+        </w:rPr>
+        <w:t>class objects and functions</w:t>
+      </w:r>
+      <w:r>
+        <w:rPr>
+          <w:rFonts w:ascii="Garamond" w:hAnsi="Garamond"/>
+          <w:sz w:val="28"/>
+          <w:szCs w:val="28"/>
+        </w:rPr>
+        <w:t xml:space="preserve"> which will create </w:t>
+      </w:r>
+      <w:r>
+        <w:rPr>
+          <w:rFonts w:ascii="Garamond" w:hAnsi="Garamond"/>
+          <w:sz w:val="28"/>
+          <w:szCs w:val="28"/>
+        </w:rPr>
+        <w:t>objects or display graphs of inputted data to help students visualize</w:t>
+      </w:r>
+      <w:r>
+        <w:rPr>
+          <w:rFonts w:ascii="Garamond" w:hAnsi="Garamond"/>
+          <w:sz w:val="28"/>
+          <w:szCs w:val="28"/>
+        </w:rPr>
+        <w:t xml:space="preserve"> </w:t>
+      </w:r>
+      <w:r>
+        <w:rPr>
+          <w:rFonts w:ascii="Garamond" w:hAnsi="Garamond"/>
+          <w:sz w:val="28"/>
+          <w:szCs w:val="28"/>
+        </w:rPr>
+        <w:t>what</w:t>
+      </w:r>
+      <w:r>
+        <w:rPr>
+          <w:rFonts w:ascii="Garamond" w:hAnsi="Garamond"/>
+          <w:sz w:val="28"/>
+          <w:szCs w:val="28"/>
+        </w:rPr>
+        <w:t xml:space="preserve"> is going on with the data or forces.</w:t>
+      </w:r>
+      <w:r>
+        <w:rPr>
+          <w:rFonts w:ascii="Garamond" w:hAnsi="Garamond"/>
+          <w:sz w:val="28"/>
+          <w:szCs w:val="28"/>
+        </w:rPr>
+        <w:t xml:space="preserve"> </w:t>
+      </w:r>
+    </w:p>
+    <w:p>
+      <w:pPr>
+        <w:rPr>
+          <w:rFonts w:ascii="Garamond" w:hAnsi="Garamond"/>
+          <w:sz w:val="28"/>
+          <w:szCs w:val="28"/>
+        </w:rPr>
+      </w:pPr>
+      <w:r>
+        <w:rPr>
+          <w:rFonts w:ascii="Garamond" w:hAnsi="Garamond"/>
+          <w:sz w:val="28"/>
+          <w:szCs w:val="28"/>
+        </w:rPr>
+        <w:tab/>
+        <w:t xml:space="preserve">This package and the module </w:t>
+      </w:r>
+      <w:r>
+        <w:rPr>
+          <w:rFonts w:ascii="Garamond" w:hAnsi="Garamond"/>
+          <w:sz w:val="28"/>
+          <w:szCs w:val="28"/>
+        </w:rPr>
+        <w:t xml:space="preserve">use a couple dependencies as well as some built in python libraries. The outside </w:t>
+      </w:r>
+      <w:r>
+        <w:rPr>
+          <w:rFonts w:ascii="Garamond" w:hAnsi="Garamond"/>
+          <w:sz w:val="28"/>
+          <w:szCs w:val="28"/>
+        </w:rPr>
+        <w:t xml:space="preserve">modules used for this package </w:t>
+      </w:r>
+      <w:r>
+        <w:rPr>
+          <w:rFonts w:ascii="Garamond" w:hAnsi="Garamond"/>
+          <w:sz w:val="28"/>
+          <w:szCs w:val="28"/>
+        </w:rPr>
+        <w:t xml:space="preserve">are, plotly, </w:t>
+      </w:r>
+      <w:r>
+        <w:rPr>
+          <w:rFonts w:ascii="Garamond" w:hAnsi="Garamond"/>
+          <w:sz w:val="28"/>
+          <w:szCs w:val="28"/>
+        </w:rPr>
+        <w:t>SymPy,</w:t>
+      </w:r>
+      <w:r>
+        <w:rPr>
+          <w:rFonts w:ascii="Garamond" w:hAnsi="Garamond"/>
+          <w:sz w:val="28"/>
+          <w:szCs w:val="28"/>
+        </w:rPr>
+        <w:t xml:space="preserve"> and pandas</w:t>
+      </w:r>
+      <w:r>
+        <w:rPr>
+          <w:rFonts w:ascii="Garamond" w:hAnsi="Garamond"/>
+          <w:sz w:val="28"/>
+          <w:szCs w:val="28"/>
+        </w:rPr>
+        <w:t>:</w:t>
+      </w:r>
+    </w:p>
+    <w:p>
+      <w:pPr>
+        <w:rPr>
+          <w:rFonts w:ascii="Garamond" w:hAnsi="Garamond"/>
+          <w:sz w:val="28"/>
+          <w:szCs w:val="28"/>
+        </w:rPr>
+      </w:pPr>
+      <w:r>
+        <w:rPr>
+          <w:rFonts w:ascii="Garamond" w:hAnsi="Garamond"/>
+          <w:sz w:val="28"/>
+          <w:szCs w:val="28"/>
+        </w:rPr>
+        <w:t xml:space="preserve">From plotly, this </w:t>
+      </w:r>
+      <w:r>
+        <w:rPr>
+          <w:rFonts w:ascii="Garamond" w:hAnsi="Garamond"/>
+          <w:sz w:val="28"/>
+          <w:szCs w:val="28"/>
+        </w:rPr>
+        <w:t>package primarily focuses on the graph</w:t>
+      </w:r>
+      <w:r>
+        <w:rPr>
+          <w:rFonts w:ascii="Garamond" w:hAnsi="Garamond"/>
+          <w:sz w:val="28"/>
+          <w:szCs w:val="28"/>
+        </w:rPr>
+        <w:t xml:space="preserve">_objects module and the subplot package. </w:t>
+      </w:r>
+      <w:r>
+        <w:rPr>
+          <w:rFonts w:ascii="Garamond" w:hAnsi="Garamond"/>
+          <w:sz w:val="28"/>
+          <w:szCs w:val="28"/>
+        </w:rPr>
+        <w:t>These imports allow for graphs to be shown through an internet browser with an element of interactivity.</w:t>
+      </w:r>
+    </w:p>
+    <w:p>
+      <w:pPr>
+        <w:rPr>
+          <w:rFonts w:ascii="Garamond" w:hAnsi="Garamond"/>
+          <w:sz w:val="28"/>
+          <w:szCs w:val="28"/>
+        </w:rPr>
+      </w:pPr>
+      <w:r>
+        <w:rPr>
+          <w:rFonts w:ascii="Garamond" w:hAnsi="Garamond"/>
+          <w:sz w:val="28"/>
+          <w:szCs w:val="28"/>
+        </w:rPr>
+        <w:t>SymPy allows for equations to be returned as objects instead of just functions.</w:t>
+      </w:r>
+      <w:r>
+        <w:rPr>
+          <w:rFonts w:ascii="Garamond" w:hAnsi="Garamond"/>
+          <w:sz w:val="28"/>
+          <w:szCs w:val="28"/>
+        </w:rPr>
+        <w:t xml:space="preserve"> T</w:t>
+      </w:r>
+      <w:r>
+        <w:rPr>
+          <w:rFonts w:ascii="Garamond" w:hAnsi="Garamond"/>
+          <w:sz w:val="28"/>
+          <w:szCs w:val="28"/>
+        </w:rPr>
+        <w:t xml:space="preserve">here is also a function that allows for differentiation </w:t>
+      </w:r>
+      <w:r>
+        <w:rPr>
+          <w:rFonts w:ascii="Garamond" w:hAnsi="Garamond"/>
+          <w:sz w:val="28"/>
+          <w:szCs w:val="28"/>
+        </w:rPr>
+        <w:t>which is used in the dataManagement module</w:t>
+      </w:r>
+      <w:r>
+        <w:rPr>
+          <w:rFonts w:ascii="Garamond" w:hAnsi="Garamond"/>
+          <w:sz w:val="28"/>
+          <w:szCs w:val="28"/>
+        </w:rPr>
+        <w:t xml:space="preserve"> for determining rate of change</w:t>
+      </w:r>
+      <w:r>
+        <w:rPr>
+          <w:rFonts w:ascii="Garamond" w:hAnsi="Garamond"/>
+          <w:sz w:val="28"/>
+          <w:szCs w:val="28"/>
+        </w:rPr>
+        <w:t>.</w:t>
+      </w:r>
+    </w:p>
+    <w:p>
+      <w:pPr>
+        <w:rPr>
+          <w:rFonts w:ascii="Garamond" w:hAnsi="Garamond"/>
+          <w:sz w:val="28"/>
+          <w:szCs w:val="28"/>
+        </w:rPr>
+      </w:pPr>
+      <w:r>
+        <w:rPr>
+          <w:rFonts w:ascii="Garamond" w:hAnsi="Garamond"/>
+          <w:sz w:val="28"/>
+          <w:szCs w:val="28"/>
+        </w:rPr>
+        <w:t xml:space="preserve">Pandas allow for displaying data in the form of a data frame which helps users visualize </w:t>
+      </w:r>
+      <w:r>
+        <w:rPr>
+          <w:rFonts w:ascii="Garamond" w:hAnsi="Garamond"/>
+          <w:sz w:val="28"/>
+          <w:szCs w:val="28"/>
+        </w:rPr>
+        <w:t xml:space="preserve">the data through iterations. This package is meant </w:t>
+      </w:r>
+      <w:r>
+        <w:rPr>
+          <w:rFonts w:ascii="Garamond" w:hAnsi="Garamond"/>
+          <w:sz w:val="28"/>
+          <w:szCs w:val="28"/>
+        </w:rPr>
+        <w:t xml:space="preserve">to </w:t>
+      </w:r>
+      <w:r>
+        <w:rPr>
+          <w:rFonts w:ascii="Garamond" w:hAnsi="Garamond"/>
+          <w:sz w:val="28"/>
+          <w:szCs w:val="28"/>
+        </w:rPr>
+        <w:t>help show trace tables and output them into the console</w:t>
+      </w:r>
+      <w:r>
+        <w:rPr>
+          <w:rFonts w:ascii="Garamond" w:hAnsi="Garamond"/>
+          <w:sz w:val="28"/>
+          <w:szCs w:val="28"/>
+        </w:rPr>
+        <w:t>.</w:t>
+      </w:r>
+    </w:p>
+    <w:p>
+      <w:pPr>
+        <w:rPr>
+          <w:rFonts w:ascii="Garamond" w:hAnsi="Garamond"/>
+          <w:sz w:val="28"/>
+          <w:szCs w:val="28"/>
+        </w:rPr>
+      </w:pPr>
+      <w:r>
+        <w:rPr>
+          <w:rFonts w:ascii="Garamond" w:hAnsi="Garamond"/>
+          <w:sz w:val="28"/>
+          <w:szCs w:val="28"/>
+        </w:rPr>
+        <w:t>The math library is also imported into the script for some of the modules</w:t>
+      </w:r>
+      <w:r>
+        <w:rPr>
+          <w:rFonts w:ascii="Garamond" w:hAnsi="Garamond"/>
+          <w:sz w:val="28"/>
+          <w:szCs w:val="28"/>
+        </w:rPr>
+        <w:t xml:space="preserve">. </w:t>
+      </w:r>
+    </w:p>
+    <w:p>
+      <w:pPr>
+        <w:rPr>
+          <w:rFonts w:ascii="Garamond" w:hAnsi="Garamond"/>
+          <w:sz w:val="28"/>
+          <w:szCs w:val="28"/>
+        </w:rPr>
+      </w:pPr>
+      <w:r>
+        <w:rPr>
+          <w:rFonts w:ascii="Garamond" w:hAnsi="Garamond"/>
+          <w:sz w:val="28"/>
+          <w:szCs w:val="28"/>
+        </w:rPr>
+        <w:t xml:space="preserve"> </w:t>
+      </w:r>
     </w:p>
     <w:sectPr>
+      <w:footerReference w:type="default" r:id="rId9"/>
       <w:pgSz w:w="12240" w:h="15840"/>
       <w:pgMar w:top="1440" w:right="1440" w:bottom="1440" w:left="1440" w:header="720" w:footer="720" w:gutter="0"/>
       <w:cols w:space="720"/>
@@ -223,6 +1713,134 @@
     </w:sectPr>
   </w:body>
 </w:document>
+</file>
+
+<file path=word/endnotes.xml><?xml version="1.0" encoding="utf-8"?>
+<w:endnotes xmlns:wpc="http://schemas.microsoft.com/office/word/2010/wordprocessingCanvas" xmlns:cx="http://schemas.microsoft.com/office/drawing/2014/chartex" xmlns:cx1="http://schemas.microsoft.com/office/drawing/2015/9/8/chartex" xmlns:cx2="http://schemas.microsoft.com/office/drawing/2015/10/21/chartex" xmlns:cx3="http://schemas.microsoft.com/office/drawing/2016/5/9/chartex" xmlns:cx4="http://schemas.microsoft.com/office/drawing/2016/5/10/chartex" xmlns:cx5="http://schemas.microsoft.com/office/drawing/2016/5/11/chartex" xmlns:cx6="http://schemas.microsoft.com/office/drawing/2016/5/12/chartex" xmlns:cx7="http://schemas.microsoft.com/office/drawing/2016/5/13/chartex" xmlns:cx8="http://schemas.microsoft.com/office/drawing/2016/5/14/chartex" xmlns:mc="http://schemas.openxmlformats.org/markup-compatibility/2006" xmlns:aink="http://schemas.microsoft.com/office/drawing/2016/ink" xmlns:am3d="http://schemas.microsoft.com/office/drawing/2017/model3d" xmlns:o="urn:schemas-microsoft-com:office:office" xmlns:r="http://schemas.openxmlformats.org/officeDocument/2006/relationships" xmlns:m="http://schemas.openxmlformats.org/officeDocument/2006/math" xmlns:v="urn:schemas-microsoft-com:vml" xmlns:wp14="http://schemas.microsoft.com/office/word/2010/wordprocessingDrawing" xmlns:wp="http://schemas.openxmlformats.org/drawingml/2006/wordprocessingDrawing" xmlns:w10="urn:schemas-microsoft-com:office:word" xmlns:w="http://schemas.openxmlformats.org/wordprocessingml/2006/main" xmlns:w14="http://schemas.microsoft.com/office/word/2010/wordml" xmlns:w15="http://schemas.microsoft.com/office/word/2012/wordml" xmlns:w16cex="http://schemas.microsoft.com/office/word/2018/wordml/cex" xmlns:w16cid="http://schemas.microsoft.com/office/word/2016/wordml/cid" xmlns:w16="http://schemas.microsoft.com/office/word/2018/wordml" xmlns:w16se="http://schemas.microsoft.com/office/word/2015/wordml/symex" xmlns:wpg="http://schemas.microsoft.com/office/word/2010/wordprocessingGroup" xmlns:wpi="http://schemas.microsoft.com/office/word/2010/wordprocessingInk" xmlns:wne="http://schemas.microsoft.com/office/word/2006/wordml" xmlns:wps="http://schemas.microsoft.com/office/word/2010/wordprocessingShape" mc:Ignorable="w14 w15 w16se w16cid w16 w16cex wp14">
+  <w:endnote w:type="separator" w:id="-1">
+    <w:p>
+      <w:pPr>
+        <w:spacing w:after="0" w:line="240" w:lineRule="auto"/>
+      </w:pPr>
+      <w:r>
+        <w:separator/>
+      </w:r>
+    </w:p>
+  </w:endnote>
+  <w:endnote w:type="continuationSeparator" w:id="0">
+    <w:p>
+      <w:pPr>
+        <w:spacing w:after="0" w:line="240" w:lineRule="auto"/>
+      </w:pPr>
+      <w:r>
+        <w:continuationSeparator/>
+      </w:r>
+    </w:p>
+  </w:endnote>
+</w:endnotes>
+</file>
+
+<file path=word/footer1.xml><?xml version="1.0" encoding="utf-8"?>
+<w:ftr xmlns:wpc="http://schemas.microsoft.com/office/word/2010/wordprocessingCanvas" xmlns:cx="http://schemas.microsoft.com/office/drawing/2014/chartex" xmlns:cx1="http://schemas.microsoft.com/office/drawing/2015/9/8/chartex" xmlns:cx2="http://schemas.microsoft.com/office/drawing/2015/10/21/chartex" xmlns:cx3="http://schemas.microsoft.com/office/drawing/2016/5/9/chartex" xmlns:cx4="http://schemas.microsoft.com/office/drawing/2016/5/10/chartex" xmlns:cx5="http://schemas.microsoft.com/office/drawing/2016/5/11/chartex" xmlns:cx6="http://schemas.microsoft.com/office/drawing/2016/5/12/chartex" xmlns:cx7="http://schemas.microsoft.com/office/drawing/2016/5/13/chartex" xmlns:cx8="http://schemas.microsoft.com/office/drawing/2016/5/14/chartex" xmlns:mc="http://schemas.openxmlformats.org/markup-compatibility/2006" xmlns:aink="http://schemas.microsoft.com/office/drawing/2016/ink" xmlns:am3d="http://schemas.microsoft.com/office/drawing/2017/model3d" xmlns:o="urn:schemas-microsoft-com:office:office" xmlns:r="http://schemas.openxmlformats.org/officeDocument/2006/relationships" xmlns:m="http://schemas.openxmlformats.org/officeDocument/2006/math" xmlns:v="urn:schemas-microsoft-com:vml" xmlns:wp14="http://schemas.microsoft.com/office/word/2010/wordprocessingDrawing" xmlns:wp="http://schemas.openxmlformats.org/drawingml/2006/wordprocessingDrawing" xmlns:w10="urn:schemas-microsoft-com:office:word" xmlns:w="http://schemas.openxmlformats.org/wordprocessingml/2006/main" xmlns:w14="http://schemas.microsoft.com/office/word/2010/wordml" xmlns:w15="http://schemas.microsoft.com/office/word/2012/wordml" xmlns:w16cex="http://schemas.microsoft.com/office/word/2018/wordml/cex" xmlns:w16cid="http://schemas.microsoft.com/office/word/2016/wordml/cid" xmlns:w16="http://schemas.microsoft.com/office/word/2018/wordml" xmlns:w16se="http://schemas.microsoft.com/office/word/2015/wordml/symex" xmlns:wpg="http://schemas.microsoft.com/office/word/2010/wordprocessingGroup" xmlns:wpi="http://schemas.microsoft.com/office/word/2010/wordprocessingInk" xmlns:wne="http://schemas.microsoft.com/office/word/2006/wordml" xmlns:wps="http://schemas.microsoft.com/office/word/2010/wordprocessingShape" mc:Ignorable="w14 w15 w16se w16cid w16 w16cex wp14">
+  <w:sdt>
+    <w:sdtPr>
+      <w:id w:val="-1149445294"/>
+      <w:docPartObj>
+        <w:docPartGallery w:val="Page Numbers (Bottom of Page)"/>
+        <w:docPartUnique/>
+      </w:docPartObj>
+    </w:sdtPr>
+    <w:sdtEndPr>
+      <w:rPr>
+        <w:color w:val="7F7F7F" w:themeColor="background1" w:themeShade="7F"/>
+        <w:spacing w:val="60"/>
+      </w:rPr>
+    </w:sdtEndPr>
+    <w:sdtContent>
+      <w:p>
+        <w:pPr>
+          <w:pStyle w:val="Footer"/>
+          <w:pBdr>
+            <w:top w:val="single" w:sz="4" w:space="1" w:color="D9D9D9" w:themeColor="background1" w:themeShade="D9"/>
+          </w:pBdr>
+          <w:rPr>
+            <w:b/>
+            <w:bCs/>
+          </w:rPr>
+        </w:pPr>
+        <w:r>
+          <w:fldChar w:fldCharType="begin"/>
+        </w:r>
+        <w:r>
+          <w:instrText xml:space="preserve"> PAGE   \* MERGEFORMAT </w:instrText>
+        </w:r>
+        <w:r>
+          <w:fldChar w:fldCharType="separate"/>
+        </w:r>
+        <w:r>
+          <w:rPr>
+            <w:b/>
+            <w:bCs/>
+            <w:noProof/>
+          </w:rPr>
+          <w:t>2</w:t>
+        </w:r>
+        <w:r>
+          <w:rPr>
+            <w:b/>
+            <w:bCs/>
+            <w:noProof/>
+          </w:rPr>
+          <w:fldChar w:fldCharType="end"/>
+        </w:r>
+        <w:r>
+          <w:rPr>
+            <w:b/>
+            <w:bCs/>
+          </w:rPr>
+          <w:t xml:space="preserve"> | </w:t>
+        </w:r>
+        <w:r>
+          <w:rPr>
+            <w:color w:val="7F7F7F" w:themeColor="background1" w:themeShade="7F"/>
+            <w:spacing w:val="60"/>
+          </w:rPr>
+          <w:t>Page</w:t>
+        </w:r>
+      </w:p>
+    </w:sdtContent>
+  </w:sdt>
+  <w:p>
+    <w:pPr>
+      <w:pStyle w:val="Footer"/>
+    </w:pPr>
+  </w:p>
+</w:ftr>
+</file>
+
+<file path=word/footnotes.xml><?xml version="1.0" encoding="utf-8"?>
+<w:footnotes xmlns:wpc="http://schemas.microsoft.com/office/word/2010/wordprocessingCanvas" xmlns:cx="http://schemas.microsoft.com/office/drawing/2014/chartex" xmlns:cx1="http://schemas.microsoft.com/office/drawing/2015/9/8/chartex" xmlns:cx2="http://schemas.microsoft.com/office/drawing/2015/10/21/chartex" xmlns:cx3="http://schemas.microsoft.com/office/drawing/2016/5/9/chartex" xmlns:cx4="http://schemas.microsoft.com/office/drawing/2016/5/10/chartex" xmlns:cx5="http://schemas.microsoft.com/office/drawing/2016/5/11/chartex" xmlns:cx6="http://schemas.microsoft.com/office/drawing/2016/5/12/chartex" xmlns:cx7="http://schemas.microsoft.com/office/drawing/2016/5/13/chartex" xmlns:cx8="http://schemas.microsoft.com/office/drawing/2016/5/14/chartex" xmlns:mc="http://schemas.openxmlformats.org/markup-compatibility/2006" xmlns:aink="http://schemas.microsoft.com/office/drawing/2016/ink" xmlns:am3d="http://schemas.microsoft.com/office/drawing/2017/model3d" xmlns:o="urn:schemas-microsoft-com:office:office" xmlns:r="http://schemas.openxmlformats.org/officeDocument/2006/relationships" xmlns:m="http://schemas.openxmlformats.org/officeDocument/2006/math" xmlns:v="urn:schemas-microsoft-com:vml" xmlns:wp14="http://schemas.microsoft.com/office/word/2010/wordprocessingDrawing" xmlns:wp="http://schemas.openxmlformats.org/drawingml/2006/wordprocessingDrawing" xmlns:w10="urn:schemas-microsoft-com:office:word" xmlns:w="http://schemas.openxmlformats.org/wordprocessingml/2006/main" xmlns:w14="http://schemas.microsoft.com/office/word/2010/wordml" xmlns:w15="http://schemas.microsoft.com/office/word/2012/wordml" xmlns:w16cex="http://schemas.microsoft.com/office/word/2018/wordml/cex" xmlns:w16cid="http://schemas.microsoft.com/office/word/2016/wordml/cid" xmlns:w16="http://schemas.microsoft.com/office/word/2018/wordml" xmlns:w16se="http://schemas.microsoft.com/office/word/2015/wordml/symex" xmlns:wpg="http://schemas.microsoft.com/office/word/2010/wordprocessingGroup" xmlns:wpi="http://schemas.microsoft.com/office/word/2010/wordprocessingInk" xmlns:wne="http://schemas.microsoft.com/office/word/2006/wordml" xmlns:wps="http://schemas.microsoft.com/office/word/2010/wordprocessingShape" mc:Ignorable="w14 w15 w16se w16cid w16 w16cex wp14">
+  <w:footnote w:type="separator" w:id="-1">
+    <w:p>
+      <w:pPr>
+        <w:spacing w:after="0" w:line="240" w:lineRule="auto"/>
+      </w:pPr>
+      <w:r>
+        <w:separator/>
+      </w:r>
+    </w:p>
+  </w:footnote>
+  <w:footnote w:type="continuationSeparator" w:id="0">
+    <w:p>
+      <w:pPr>
+        <w:spacing w:after="0" w:line="240" w:lineRule="auto"/>
+      </w:pPr>
+      <w:r>
+        <w:continuationSeparator/>
+      </w:r>
+    </w:p>
+  </w:footnote>
+</w:footnotes>
 </file>
 
 <file path=word/styles.xml><?xml version="1.0" encoding="utf-8"?>
@@ -651,6 +2269,73 @@
     <w:semiHidden/>
     <w:unhideWhenUsed/>
   </w:style>
+  <w:style w:type="paragraph" w:styleId="Header">
+    <w:name w:val="header"/>
+    <w:basedOn w:val="Normal"/>
+    <w:link w:val="HeaderChar"/>
+    <w:uiPriority w:val="99"/>
+    <w:unhideWhenUsed/>
+    <w:rsid w:val="00B86D6D"/>
+    <w:pPr>
+      <w:tabs>
+        <w:tab w:val="center" w:pos="4680"/>
+        <w:tab w:val="right" w:pos="9360"/>
+      </w:tabs>
+      <w:spacing w:after="0" w:line="240" w:lineRule="auto"/>
+    </w:pPr>
+  </w:style>
+  <w:style w:type="character" w:customStyle="1" w:styleId="HeaderChar">
+    <w:name w:val="Header Char"/>
+    <w:basedOn w:val="DefaultParagraphFont"/>
+    <w:link w:val="Header"/>
+    <w:uiPriority w:val="99"/>
+    <w:rsid w:val="00B86D6D"/>
+  </w:style>
+  <w:style w:type="paragraph" w:styleId="Footer">
+    <w:name w:val="footer"/>
+    <w:basedOn w:val="Normal"/>
+    <w:link w:val="FooterChar"/>
+    <w:uiPriority w:val="99"/>
+    <w:unhideWhenUsed/>
+    <w:rsid w:val="00B86D6D"/>
+    <w:pPr>
+      <w:tabs>
+        <w:tab w:val="center" w:pos="4680"/>
+        <w:tab w:val="right" w:pos="9360"/>
+      </w:tabs>
+      <w:spacing w:after="0" w:line="240" w:lineRule="auto"/>
+    </w:pPr>
+  </w:style>
+  <w:style w:type="character" w:customStyle="1" w:styleId="FooterChar">
+    <w:name w:val="Footer Char"/>
+    <w:basedOn w:val="DefaultParagraphFont"/>
+    <w:link w:val="Footer"/>
+    <w:uiPriority w:val="99"/>
+    <w:rsid w:val="00B86D6D"/>
+  </w:style>
+  <w:style w:type="character" w:styleId="Hyperlink">
+    <w:name w:val="Hyperlink"/>
+    <w:basedOn w:val="DefaultParagraphFont"/>
+    <w:uiPriority w:val="99"/>
+    <w:unhideWhenUsed/>
+    <w:rsid w:val="00F75851"/>
+    <w:rPr>
+      <w:color w:val="0563C1" w:themeColor="hyperlink"/>
+      <w:u w:val="single"/>
+    </w:rPr>
+  </w:style>
+  <w:style w:type="character" w:styleId="UnresolvedMention">
+    <w:name w:val="Unresolved Mention"/>
+    <w:basedOn w:val="DefaultParagraphFont"/>
+    <w:uiPriority w:val="99"/>
+    <w:semiHidden/>
+    <w:unhideWhenUsed/>
+    <w:rsid w:val="00F75851"/>
+    <w:rPr>
+      <w:color w:val="605E5C"/>
+      <w:shd w:val="clear" w:color="auto" w:fill="E1DFDD"/>
+    </w:rPr>
+  </w:style>
 </w:styles>
 </file>
 

</xml_diff>